<commit_message>
Published from zoho writer
</commit_message>
<xml_diff>
--- a/llSPS_INT_1659_Predicting Life Expectancy using Machine Learning.docx
+++ b/llSPS_INT_1659_Predicting Life Expectancy using Machine Learning.docx
@@ -233,27 +233,7 @@
     <w:p>
       <w:pPr>
         <w:pBdr/>
-        <w:rPr>
-          <w:rFonts w:asciiTheme="majorHAnsi" w:eastAsiaTheme="majorHAnsi" w:hAnsiTheme="majorHAnsi" w:cstheme="majorHAnsi"/>
-          <w:b w:val="true"/>
-          <w:color w:themeColor="text1" w:val="000000"/>
-          <w:sz w:val="24"/>
-        </w:rPr>
-      </w:pPr>
-    </w:p>
-    <w:p>
-      <w:pPr>
-        <w:pBdr/>
-      </w:pPr>
-      <w:r>
-        <w:rPr>
-          <w:rFonts w:ascii="Carlito Regular" w:eastAsia="Carlito Regular" w:hAnsi="Carlito Regular" w:cs="Carlito Regular"/>
-          <w:b w:val="false"/>
-          <w:color w:themeColor="text1" w:val="000000"/>
-          <w:sz w:val="24"/>
-        </w:rPr>
-        <w:t>A Machine learning algorithm with maximum accuracy trained and testes on the dataset.</w:t>
-      </w:r>
+      </w:pPr>
     </w:p>
     <w:p>
       <w:pPr>
@@ -280,7 +260,7 @@
           <w:u w:val="none"/>
           <w:shd w:fill="auto" w:val="clear" w:color="auto"/>
         </w:rPr>
-        <w:t>A Machine learning algorithm with maximum accuracy trained and testes on the dataset.</w:t>
+        <w:t>A Supervised Machine learning Regression algorithm with maximum accuracy to be  trained and tested on the dataset.</w:t>
       </w:r>
     </w:p>
     <w:p>
@@ -310,6 +290,24 @@
         </w:rPr>
         <w:t xml:space="preserve">The Dataset consists of 21 columns excluding the predicting column i.e. Life expectancy. </w:t>
       </w:r>
+    </w:p>
+    <w:p>
+      <w:pPr>
+        <w:pStyle w:val="Normal"/>
+        <w:pBdr/>
+        <w:rPr>
+          <w:rFonts w:ascii="Liberation Serif Regular" w:eastAsia="Liberation Serif Regular" w:hAnsi="Liberation Serif Regular" w:cs="Liberation Serif Regular"/>
+          <w:b w:val="false"/>
+          <w:i w:val="false"/>
+          <w:smallCaps w:val="true"/>
+          <w:color w:val="000000"/>
+          <w:spacing w:val="0"/>
+          <w:sz w:val="24"/>
+          <w:u w:val="none"/>
+          <w:shd w:fill="auto" w:val="clear" w:color="auto"/>
+          <w:vertAlign w:val="superscript"/>
+        </w:rPr>
+      </w:pPr>
     </w:p>
     <w:p>
       <w:pPr>
@@ -945,7 +943,7 @@
           <w:rFonts w:ascii="Carlito Regular" w:eastAsia="Carlito Regular" w:hAnsi="Carlito Regular" w:cs="Carlito Regular"/>
           <w:b w:val="false"/>
         </w:rPr>
-        <w:t>The end product is an webpage created and deployed on node-red app of IBM cloud. The backend of webpage is an Extra Tree Regressor Model with 97.5% R2 score created and deployed on watson studio using machine learning service. The web-page has input fields similar to dataset columns such as Country, BMI, percentage expenditure, Alcohol etc and an output field named as prediction i.e similar to dataset column Life expectancy  which gives the life expectancy prediction based on the inputted values.</w:t>
+        <w:t>The end product is an webpage created and deployed on node-red app of IBM cloud. The backend of webpage is an Extra Tree Regressor Model with 97.07% R2 score created and deployed on watson studio using machine learning service. The web-page has input fields similar to dataset columns such as Country, BMI, percentage expenditure, Alcohol etc and an output field named as prediction i.e similar to dataset column Life expectancy  which gives the life expectancy prediction based on the inputted values.</w:t>
       </w:r>
     </w:p>
     <w:p>
@@ -970,7 +968,7 @@
         <w:fldChar w:fldCharType="begin"/>
       </w:r>
       <w:r>
-        <w:instrText>HYPERLINK "https://node-red-ocdcc.eu-gb.mybluemix.net/ui/"</w:instrText>
+        <w:instrText>HYPERLINK "https://node-red-mzmya.eu-gb.mybluemix.net/ui/#!/0?socketid=-4Q_qIerFXMQst8eAAAe"</w:instrText>
       </w:r>
       <w:r>
         <w:fldChar w:fldCharType="separate"/>
@@ -986,7 +984,7 @@
           <w:u w:val="single" w:color="0000FF"/>
           <w:shd w:fill="auto" w:val="clear" w:color="auto"/>
         </w:rPr>
-        <w:t>https://node-red-ocdcc.eu-gb.mybluemix.net/ui/</w:t>
+        <w:t>https://node-red-mzmya.eu-gb.mybluemix.net/ui/#!/0?socketid=-4Q_qIerFXMQst8eAAAe</w:t>
       </w:r>
       <w:r>
         <w:fldChar w:fldCharType="end"/>

</xml_diff>